<commit_message>
Clean project. Only blank window shows now
</commit_message>
<xml_diff>
--- a/Reports/TODO.docx
+++ b/Reports/TODO.docx
@@ -89,23 +89,76 @@
         </w:numPr>
         <w:rPr>
           <w:rFonts w:ascii="Times New Roman" w:hAnsi="Times New Roman" w:cs="Times New Roman"/>
-          <w:b/>
-          <w:bCs/>
-          <w:sz w:val="24"/>
-          <w:szCs w:val="24"/>
-          <w:lang w:val="en-US"/>
-        </w:rPr>
-      </w:pPr>
-      <w:r>
-        <w:rPr>
-          <w:rFonts w:ascii="Times New Roman" w:hAnsi="Times New Roman" w:cs="Times New Roman"/>
-          <w:b/>
-          <w:bCs/>
+          <w:strike/>
+          <w:color w:val="A6A6A6" w:themeColor="background1" w:themeShade="A6"/>
+          <w:sz w:val="24"/>
+          <w:szCs w:val="24"/>
+          <w:lang w:val="en-US"/>
+        </w:rPr>
+      </w:pPr>
+      <w:r>
+        <w:rPr>
+          <w:rFonts w:ascii="Times New Roman" w:hAnsi="Times New Roman" w:cs="Times New Roman"/>
+          <w:strike/>
+          <w:color w:val="A6A6A6" w:themeColor="background1" w:themeShade="A6"/>
           <w:sz w:val="24"/>
           <w:szCs w:val="24"/>
           <w:lang w:val="en-US"/>
         </w:rPr>
         <w:t xml:space="preserve">Alter and clean copied files so, that the program builds a clear window without any GUI elements.  </w:t>
+      </w:r>
+    </w:p>
+    <w:p>
+      <w:pPr>
+        <w:pStyle w:val="a3"/>
+        <w:numPr>
+          <w:ilvl w:val="0"/>
+          <w:numId w:val="1"/>
+        </w:numPr>
+        <w:rPr>
+          <w:rFonts w:ascii="Times New Roman" w:hAnsi="Times New Roman" w:cs="Times New Roman"/>
+          <w:sz w:val="24"/>
+          <w:szCs w:val="24"/>
+          <w:lang w:val="en-US"/>
+        </w:rPr>
+      </w:pPr>
+      <w:r>
+        <w:rPr>
+          <w:rFonts w:ascii="Times New Roman" w:hAnsi="Times New Roman" w:cs="Times New Roman"/>
+          <w:sz w:val="24"/>
+          <w:szCs w:val="24"/>
+          <w:lang w:val="en-US"/>
+        </w:rPr>
+        <w:t>Update</w:t>
+      </w:r>
+      <w:r>
+        <w:rPr>
+          <w:rFonts w:ascii="Times New Roman" w:hAnsi="Times New Roman" w:cs="Times New Roman"/>
+          <w:sz w:val="24"/>
+          <w:szCs w:val="24"/>
+          <w:lang w:val="en-US"/>
+        </w:rPr>
+        <w:t xml:space="preserve"> makefile so that it </w:t>
+      </w:r>
+      <w:proofErr w:type="gramStart"/>
+      <w:r>
+        <w:rPr>
+          <w:rFonts w:ascii="Times New Roman" w:hAnsi="Times New Roman" w:cs="Times New Roman"/>
+          <w:sz w:val="24"/>
+          <w:szCs w:val="24"/>
+          <w:lang w:val="en-US"/>
+        </w:rPr>
+        <w:t>build</w:t>
+      </w:r>
+      <w:proofErr w:type="gramEnd"/>
+      <w:r>
+        <w:rPr>
+          <w:rFonts w:ascii="Times New Roman" w:hAnsi="Times New Roman" w:cs="Times New Roman"/>
+          <w:sz w:val="24"/>
+          <w:szCs w:val="24"/>
+          <w:lang w:val="en-US"/>
+        </w:rPr>
+        <w:t xml:space="preserve"> the empty project</w:t>
       </w:r>
     </w:p>
     <w:p>

</xml_diff>

<commit_message>
Development of the GUI
</commit_message>
<xml_diff>
--- a/Reports/TODO.docx
+++ b/Reports/TODO.docx
@@ -117,48 +117,23 @@
         </w:numPr>
         <w:rPr>
           <w:rFonts w:ascii="Times New Roman" w:hAnsi="Times New Roman" w:cs="Times New Roman"/>
-          <w:sz w:val="24"/>
-          <w:szCs w:val="24"/>
-          <w:lang w:val="en-US"/>
-        </w:rPr>
-      </w:pPr>
-      <w:r>
-        <w:rPr>
-          <w:rFonts w:ascii="Times New Roman" w:hAnsi="Times New Roman" w:cs="Times New Roman"/>
-          <w:sz w:val="24"/>
-          <w:szCs w:val="24"/>
-          <w:lang w:val="en-US"/>
-        </w:rPr>
-        <w:t>Update</w:t>
-      </w:r>
-      <w:r>
-        <w:rPr>
-          <w:rFonts w:ascii="Times New Roman" w:hAnsi="Times New Roman" w:cs="Times New Roman"/>
-          <w:sz w:val="24"/>
-          <w:szCs w:val="24"/>
-          <w:lang w:val="en-US"/>
-        </w:rPr>
-        <w:t xml:space="preserve"> makefile so that it </w:t>
-      </w:r>
-      <w:proofErr w:type="gramStart"/>
-      <w:r>
-        <w:rPr>
-          <w:rFonts w:ascii="Times New Roman" w:hAnsi="Times New Roman" w:cs="Times New Roman"/>
-          <w:sz w:val="24"/>
-          <w:szCs w:val="24"/>
-          <w:lang w:val="en-US"/>
-        </w:rPr>
-        <w:t>build</w:t>
-      </w:r>
-      <w:proofErr w:type="gramEnd"/>
-      <w:r>
-        <w:rPr>
-          <w:rFonts w:ascii="Times New Roman" w:hAnsi="Times New Roman" w:cs="Times New Roman"/>
-          <w:sz w:val="24"/>
-          <w:szCs w:val="24"/>
-          <w:lang w:val="en-US"/>
-        </w:rPr>
-        <w:t xml:space="preserve"> the empty project</w:t>
+          <w:strike/>
+          <w:color w:val="A6A6A6" w:themeColor="background1" w:themeShade="A6"/>
+          <w:sz w:val="24"/>
+          <w:szCs w:val="24"/>
+          <w:lang w:val="en-US"/>
+        </w:rPr>
+      </w:pPr>
+      <w:r>
+        <w:rPr>
+          <w:rFonts w:ascii="Times New Roman" w:hAnsi="Times New Roman" w:cs="Times New Roman"/>
+          <w:strike/>
+          <w:color w:val="A6A6A6" w:themeColor="background1" w:themeShade="A6"/>
+          <w:sz w:val="24"/>
+          <w:szCs w:val="24"/>
+          <w:lang w:val="en-US"/>
+        </w:rPr>
+        <w:t>Update makefile so that it build the empty project</w:t>
       </w:r>
     </w:p>
     <w:p>
@@ -261,19 +236,69 @@
         </w:numPr>
         <w:rPr>
           <w:rFonts w:ascii="Times New Roman" w:hAnsi="Times New Roman" w:cs="Times New Roman"/>
-          <w:sz w:val="24"/>
-          <w:szCs w:val="24"/>
-          <w:lang w:val="en-US"/>
-        </w:rPr>
-      </w:pPr>
-      <w:r>
-        <w:rPr>
-          <w:rFonts w:ascii="Times New Roman" w:hAnsi="Times New Roman" w:cs="Times New Roman"/>
-          <w:sz w:val="24"/>
-          <w:szCs w:val="24"/>
-          <w:lang w:val="en-US"/>
-        </w:rPr>
-        <w:t>Develop elements of a GUI.</w:t>
+          <w:b/>
+          <w:bCs/>
+          <w:sz w:val="24"/>
+          <w:szCs w:val="24"/>
+          <w:lang w:val="en-US"/>
+        </w:rPr>
+      </w:pPr>
+      <w:r>
+        <w:rPr>
+          <w:rFonts w:ascii="Times New Roman" w:hAnsi="Times New Roman" w:cs="Times New Roman"/>
+          <w:b/>
+          <w:bCs/>
+          <w:sz w:val="24"/>
+          <w:szCs w:val="24"/>
+          <w:lang w:val="en-US"/>
+        </w:rPr>
+        <w:t>Develop elements of a GUI</w:t>
+      </w:r>
+      <w:r>
+        <w:rPr>
+          <w:rFonts w:ascii="Times New Roman" w:hAnsi="Times New Roman" w:cs="Times New Roman"/>
+          <w:b/>
+          <w:bCs/>
+          <w:sz w:val="24"/>
+          <w:szCs w:val="24"/>
+          <w:lang w:val="en-US"/>
+        </w:rPr>
+        <w:t xml:space="preserve"> in graphical editor</w:t>
+      </w:r>
+      <w:r>
+        <w:rPr>
+          <w:rFonts w:ascii="Times New Roman" w:hAnsi="Times New Roman" w:cs="Times New Roman"/>
+          <w:b/>
+          <w:bCs/>
+          <w:sz w:val="24"/>
+          <w:szCs w:val="24"/>
+          <w:lang w:val="en-US"/>
+        </w:rPr>
+        <w:t>.</w:t>
+      </w:r>
+    </w:p>
+    <w:p>
+      <w:pPr>
+        <w:pStyle w:val="a3"/>
+        <w:numPr>
+          <w:ilvl w:val="0"/>
+          <w:numId w:val="1"/>
+        </w:numPr>
+        <w:rPr>
+          <w:rFonts w:ascii="Times New Roman" w:hAnsi="Times New Roman" w:cs="Times New Roman"/>
+          <w:sz w:val="24"/>
+          <w:szCs w:val="24"/>
+          <w:lang w:val="en-US"/>
+        </w:rPr>
+      </w:pPr>
+      <w:r>
+        <w:rPr>
+          <w:rFonts w:ascii="Times New Roman" w:hAnsi="Times New Roman" w:cs="Times New Roman"/>
+          <w:sz w:val="24"/>
+          <w:szCs w:val="24"/>
+          <w:lang w:val="en-US"/>
+        </w:rPr>
+        <w:t>Add description of the project to the github repository.</w:t>
       </w:r>
     </w:p>
     <w:p>

</xml_diff>

<commit_message>
Polishing of the Debug_Console class
</commit_message>
<xml_diff>
--- a/Reports/TODO.docx
+++ b/Reports/TODO.docx
@@ -356,6 +356,34 @@
           <w:lang w:val="en-US"/>
         </w:rPr>
         <w:t xml:space="preserve"> Rewrite all the necessary code in the project.</w:t>
+      </w:r>
+    </w:p>
+    <w:p>
+      <w:pPr>
+        <w:pStyle w:val="a3"/>
+        <w:numPr>
+          <w:ilvl w:val="0"/>
+          <w:numId w:val="1"/>
+        </w:numPr>
+        <w:rPr>
+          <w:rFonts w:ascii="Times New Roman" w:hAnsi="Times New Roman" w:cs="Times New Roman"/>
+          <w:strike/>
+          <w:color w:val="A6A6A6" w:themeColor="background1" w:themeShade="A6"/>
+          <w:sz w:val="24"/>
+          <w:szCs w:val="24"/>
+          <w:lang w:val="en-US"/>
+        </w:rPr>
+      </w:pPr>
+      <w:r>
+        <w:rPr>
+          <w:rFonts w:ascii="Times New Roman" w:hAnsi="Times New Roman" w:cs="Times New Roman"/>
+          <w:strike/>
+          <w:color w:val="A6A6A6" w:themeColor="background1" w:themeShade="A6"/>
+          <w:sz w:val="24"/>
+          <w:szCs w:val="24"/>
+          <w:lang w:val="en-US"/>
+        </w:rPr>
+        <w:t>Polish debug console. Add constructor.</w:t>
       </w:r>
     </w:p>
     <w:p>

</xml_diff>

<commit_message>
Update of the GUI development image
</commit_message>
<xml_diff>
--- a/Reports/TODO.docx
+++ b/Reports/TODO.docx
@@ -24,10 +24,11 @@
           <w:szCs w:val="24"/>
           <w:lang w:val="en-US"/>
         </w:rPr>
-        <w:t xml:space="preserve">Food searching agent </w:t>
-      </w:r>
-      <w:proofErr w:type="gramStart"/>
-      <w:r>
+        <w:t>Food searching agent simulation</w:t>
+      </w:r>
+    </w:p>
+    <w:p>
+      <w:pPr>
         <w:rPr>
           <w:rFonts w:ascii="Times New Roman" w:hAnsi="Times New Roman" w:cs="Times New Roman"/>
           <w:b/>
@@ -37,12 +38,8 @@
           <w:szCs w:val="24"/>
           <w:lang w:val="en-US"/>
         </w:rPr>
-        <w:t>simulation</w:t>
-      </w:r>
-      <w:proofErr w:type="gramEnd"/>
-    </w:p>
-    <w:p>
-      <w:pPr>
+      </w:pPr>
+      <w:r>
         <w:rPr>
           <w:rFonts w:ascii="Times New Roman" w:hAnsi="Times New Roman" w:cs="Times New Roman"/>
           <w:b/>
@@ -52,23 +49,12 @@
           <w:szCs w:val="24"/>
           <w:lang w:val="en-US"/>
         </w:rPr>
-      </w:pPr>
-      <w:r>
-        <w:rPr>
-          <w:rFonts w:ascii="Times New Roman" w:hAnsi="Times New Roman" w:cs="Times New Roman"/>
-          <w:b/>
-          <w:bCs/>
-          <w:color w:val="FF0000"/>
-          <w:sz w:val="24"/>
-          <w:szCs w:val="24"/>
-          <w:lang w:val="en-US"/>
-        </w:rPr>
         <w:t>TODO:</w:t>
       </w:r>
     </w:p>
     <w:p>
       <w:pPr>
-        <w:pStyle w:val="a3"/>
+        <w:pStyle w:val="ListParagraph"/>
         <w:numPr>
           <w:ilvl w:val="0"/>
           <w:numId w:val="1"/>
@@ -96,7 +82,7 @@
     </w:p>
     <w:p>
       <w:pPr>
-        <w:pStyle w:val="a3"/>
+        <w:pStyle w:val="ListParagraph"/>
         <w:numPr>
           <w:ilvl w:val="0"/>
           <w:numId w:val="1"/>
@@ -124,7 +110,7 @@
     </w:p>
     <w:p>
       <w:pPr>
-        <w:pStyle w:val="a3"/>
+        <w:pStyle w:val="ListParagraph"/>
         <w:numPr>
           <w:ilvl w:val="0"/>
           <w:numId w:val="1"/>
@@ -147,36 +133,12 @@
           <w:szCs w:val="24"/>
           <w:lang w:val="en-US"/>
         </w:rPr>
-        <w:t xml:space="preserve">Update makefile so that it </w:t>
-      </w:r>
-      <w:proofErr w:type="gramStart"/>
-      <w:r>
-        <w:rPr>
-          <w:rFonts w:ascii="Times New Roman" w:hAnsi="Times New Roman" w:cs="Times New Roman"/>
-          <w:strike/>
-          <w:color w:val="A6A6A6" w:themeColor="background1" w:themeShade="A6"/>
-          <w:sz w:val="24"/>
-          <w:szCs w:val="24"/>
-          <w:lang w:val="en-US"/>
-        </w:rPr>
-        <w:t>build</w:t>
-      </w:r>
-      <w:proofErr w:type="gramEnd"/>
-      <w:r>
-        <w:rPr>
-          <w:rFonts w:ascii="Times New Roman" w:hAnsi="Times New Roman" w:cs="Times New Roman"/>
-          <w:strike/>
-          <w:color w:val="A6A6A6" w:themeColor="background1" w:themeShade="A6"/>
-          <w:sz w:val="24"/>
-          <w:szCs w:val="24"/>
-          <w:lang w:val="en-US"/>
-        </w:rPr>
-        <w:t xml:space="preserve"> the empty project</w:t>
-      </w:r>
-    </w:p>
-    <w:p>
-      <w:pPr>
-        <w:pStyle w:val="a3"/>
+        <w:t>Update makefile so that it build the empty project</w:t>
+      </w:r>
+    </w:p>
+    <w:p>
+      <w:pPr>
+        <w:pStyle w:val="ListParagraph"/>
         <w:numPr>
           <w:ilvl w:val="0"/>
           <w:numId w:val="1"/>
@@ -184,38 +146,27 @@
         <w:rPr>
           <w:rFonts w:ascii="Times New Roman" w:hAnsi="Times New Roman" w:cs="Times New Roman"/>
           <w:strike/>
-          <w:color w:val="808080" w:themeColor="background1" w:themeShade="80"/>
-          <w:sz w:val="24"/>
-          <w:szCs w:val="24"/>
-          <w:lang w:val="en-US"/>
-        </w:rPr>
-      </w:pPr>
-      <w:r>
-        <w:rPr>
-          <w:rFonts w:ascii="Times New Roman" w:hAnsi="Times New Roman" w:cs="Times New Roman"/>
-          <w:strike/>
-          <w:color w:val="A6A6A6" w:themeColor="background1" w:themeShade="A6"/>
-          <w:sz w:val="24"/>
-          <w:szCs w:val="24"/>
-          <w:lang w:val="en-US"/>
-        </w:rPr>
-        <w:t xml:space="preserve">Create GitHub repository for the project and make an initial commit to the created </w:t>
-      </w:r>
-      <w:r>
-        <w:rPr>
-          <w:rFonts w:ascii="Times New Roman" w:hAnsi="Times New Roman" w:cs="Times New Roman"/>
-          <w:strike/>
-          <w:color w:val="808080" w:themeColor="background1" w:themeShade="80"/>
-          <w:sz w:val="24"/>
-          <w:szCs w:val="24"/>
-          <w:lang w:val="en-US"/>
-        </w:rPr>
-        <w:t>repository.</w:t>
-      </w:r>
-    </w:p>
-    <w:p>
-      <w:pPr>
-        <w:pStyle w:val="a3"/>
+          <w:color w:val="A6A6A6" w:themeColor="background1" w:themeShade="A6"/>
+          <w:sz w:val="24"/>
+          <w:szCs w:val="24"/>
+          <w:lang w:val="en-US"/>
+        </w:rPr>
+      </w:pPr>
+      <w:r>
+        <w:rPr>
+          <w:rFonts w:ascii="Times New Roman" w:hAnsi="Times New Roman" w:cs="Times New Roman"/>
+          <w:strike/>
+          <w:color w:val="A6A6A6" w:themeColor="background1" w:themeShade="A6"/>
+          <w:sz w:val="24"/>
+          <w:szCs w:val="24"/>
+          <w:lang w:val="en-US"/>
+        </w:rPr>
+        <w:t>Create GitHub repository for the project and make an initial commit to the created repository.</w:t>
+      </w:r>
+    </w:p>
+    <w:p>
+      <w:pPr>
+        <w:pStyle w:val="ListParagraph"/>
         <w:numPr>
           <w:ilvl w:val="0"/>
           <w:numId w:val="1"/>
@@ -243,7 +194,7 @@
     </w:p>
     <w:p>
       <w:pPr>
-        <w:pStyle w:val="a3"/>
+        <w:pStyle w:val="ListParagraph"/>
         <w:numPr>
           <w:ilvl w:val="1"/>
           <w:numId w:val="1"/>
@@ -271,7 +222,7 @@
     </w:p>
     <w:p>
       <w:pPr>
-        <w:pStyle w:val="a3"/>
+        <w:pStyle w:val="ListParagraph"/>
         <w:numPr>
           <w:ilvl w:val="1"/>
           <w:numId w:val="1"/>
@@ -321,7 +272,7 @@
     </w:p>
     <w:p>
       <w:pPr>
-        <w:pStyle w:val="a3"/>
+        <w:pStyle w:val="ListParagraph"/>
         <w:numPr>
           <w:ilvl w:val="0"/>
           <w:numId w:val="1"/>
@@ -360,7 +311,7 @@
     </w:p>
     <w:p>
       <w:pPr>
-        <w:pStyle w:val="a3"/>
+        <w:pStyle w:val="ListParagraph"/>
         <w:numPr>
           <w:ilvl w:val="0"/>
           <w:numId w:val="1"/>
@@ -388,57 +339,137 @@
     </w:p>
     <w:p>
       <w:pPr>
-        <w:pStyle w:val="a3"/>
+        <w:pStyle w:val="ListParagraph"/>
         <w:numPr>
           <w:ilvl w:val="0"/>
           <w:numId w:val="1"/>
         </w:numPr>
         <w:rPr>
           <w:rFonts w:ascii="Times New Roman" w:hAnsi="Times New Roman" w:cs="Times New Roman"/>
-          <w:sz w:val="24"/>
-          <w:szCs w:val="24"/>
-          <w:lang w:val="en-US"/>
-        </w:rPr>
-      </w:pPr>
-      <w:r>
-        <w:rPr>
-          <w:rFonts w:ascii="Times New Roman" w:hAnsi="Times New Roman" w:cs="Times New Roman"/>
-          <w:sz w:val="24"/>
-          <w:szCs w:val="24"/>
-          <w:lang w:val="en-US"/>
-        </w:rPr>
-        <w:t xml:space="preserve">Add captions to </w:t>
-      </w:r>
-      <w:proofErr w:type="gramStart"/>
-      <w:r>
-        <w:rPr>
-          <w:rFonts w:ascii="Times New Roman" w:hAnsi="Times New Roman" w:cs="Times New Roman"/>
-          <w:sz w:val="24"/>
-          <w:szCs w:val="24"/>
-          <w:lang w:val="en-US"/>
-        </w:rPr>
-        <w:t>the all</w:t>
-      </w:r>
-      <w:proofErr w:type="gramEnd"/>
-      <w:r>
-        <w:rPr>
-          <w:rFonts w:ascii="Times New Roman" w:hAnsi="Times New Roman" w:cs="Times New Roman"/>
-          <w:sz w:val="24"/>
-          <w:szCs w:val="24"/>
-          <w:lang w:val="en-US"/>
-        </w:rPr>
-        <w:t xml:space="preserve"> panels on the GUI.</w:t>
-      </w:r>
-    </w:p>
-    <w:p>
-      <w:pPr>
-        <w:pStyle w:val="a3"/>
+          <w:strike/>
+          <w:color w:val="A6A6A6" w:themeColor="background1" w:themeShade="A6"/>
+          <w:sz w:val="24"/>
+          <w:szCs w:val="24"/>
+          <w:lang w:val="en-US"/>
+        </w:rPr>
+      </w:pPr>
+      <w:r>
+        <w:rPr>
+          <w:rFonts w:ascii="Times New Roman" w:hAnsi="Times New Roman" w:cs="Times New Roman"/>
+          <w:strike/>
+          <w:color w:val="A6A6A6" w:themeColor="background1" w:themeShade="A6"/>
+          <w:sz w:val="24"/>
+          <w:szCs w:val="24"/>
+          <w:lang w:val="en-US"/>
+        </w:rPr>
+        <w:t>Finish development of the GUI in Paint.net</w:t>
+      </w:r>
+      <w:r>
+        <w:rPr>
+          <w:rFonts w:ascii="Times New Roman" w:hAnsi="Times New Roman" w:cs="Times New Roman"/>
+          <w:strike/>
+          <w:color w:val="A6A6A6" w:themeColor="background1" w:themeShade="A6"/>
+          <w:sz w:val="24"/>
+          <w:szCs w:val="24"/>
+          <w:lang w:val="en-US"/>
+        </w:rPr>
+        <w:t xml:space="preserve"> (02.12.2021)</w:t>
+      </w:r>
+    </w:p>
+    <w:p>
+      <w:pPr>
+        <w:pStyle w:val="ListParagraph"/>
         <w:numPr>
           <w:ilvl w:val="0"/>
           <w:numId w:val="1"/>
         </w:numPr>
         <w:rPr>
           <w:rFonts w:ascii="Times New Roman" w:hAnsi="Times New Roman" w:cs="Times New Roman"/>
+          <w:strike/>
+          <w:color w:val="A6A6A6" w:themeColor="background1" w:themeShade="A6"/>
+          <w:sz w:val="24"/>
+          <w:szCs w:val="24"/>
+          <w:lang w:val="en-US"/>
+        </w:rPr>
+      </w:pPr>
+      <w:r>
+        <w:rPr>
+          <w:rFonts w:ascii="Times New Roman" w:hAnsi="Times New Roman" w:cs="Times New Roman"/>
+          <w:strike/>
+          <w:color w:val="A6A6A6" w:themeColor="background1" w:themeShade="A6"/>
+          <w:sz w:val="24"/>
+          <w:szCs w:val="24"/>
+          <w:lang w:val="en-US"/>
+        </w:rPr>
+        <w:t xml:space="preserve">Add captions to </w:t>
+      </w:r>
+      <w:r>
+        <w:rPr>
+          <w:rFonts w:ascii="Times New Roman" w:hAnsi="Times New Roman" w:cs="Times New Roman"/>
+          <w:strike/>
+          <w:color w:val="A6A6A6" w:themeColor="background1" w:themeShade="A6"/>
+          <w:sz w:val="24"/>
+          <w:szCs w:val="24"/>
+          <w:lang w:val="en-US"/>
+        </w:rPr>
+        <w:t>all</w:t>
+      </w:r>
+      <w:r>
+        <w:rPr>
+          <w:rFonts w:ascii="Times New Roman" w:hAnsi="Times New Roman" w:cs="Times New Roman"/>
+          <w:strike/>
+          <w:color w:val="A6A6A6" w:themeColor="background1" w:themeShade="A6"/>
+          <w:sz w:val="24"/>
+          <w:szCs w:val="24"/>
+          <w:lang w:val="en-US"/>
+        </w:rPr>
+        <w:t xml:space="preserve"> panels on the GUI.</w:t>
+      </w:r>
+      <w:r>
+        <w:rPr>
+          <w:rFonts w:ascii="Times New Roman" w:hAnsi="Times New Roman" w:cs="Times New Roman"/>
+          <w:strike/>
+          <w:color w:val="A6A6A6" w:themeColor="background1" w:themeShade="A6"/>
+          <w:sz w:val="24"/>
+          <w:szCs w:val="24"/>
+          <w:lang w:val="en-US"/>
+        </w:rPr>
+        <w:t xml:space="preserve"> (02.12.2021)</w:t>
+      </w:r>
+    </w:p>
+    <w:p>
+      <w:pPr>
+        <w:pStyle w:val="ListParagraph"/>
+        <w:numPr>
+          <w:ilvl w:val="0"/>
+          <w:numId w:val="1"/>
+        </w:numPr>
+        <w:rPr>
+          <w:rFonts w:ascii="Times New Roman" w:hAnsi="Times New Roman" w:cs="Times New Roman"/>
+          <w:sz w:val="24"/>
+          <w:szCs w:val="24"/>
+          <w:lang w:val="en-US"/>
+        </w:rPr>
+      </w:pPr>
+      <w:r>
+        <w:rPr>
+          <w:rFonts w:ascii="Times New Roman" w:hAnsi="Times New Roman" w:cs="Times New Roman"/>
+          <w:sz w:val="24"/>
+          <w:szCs w:val="24"/>
+          <w:lang w:val="en-US"/>
+        </w:rPr>
+        <w:t xml:space="preserve"> Add information text to the info panel</w:t>
+      </w:r>
+    </w:p>
+    <w:p>
+      <w:pPr>
+        <w:pStyle w:val="ListParagraph"/>
+        <w:numPr>
+          <w:ilvl w:val="0"/>
+          <w:numId w:val="1"/>
+        </w:numPr>
+        <w:rPr>
+          <w:rFonts w:ascii="Times New Roman" w:hAnsi="Times New Roman" w:cs="Times New Roman"/>
           <w:sz w:val="24"/>
           <w:szCs w:val="24"/>
           <w:lang w:val="en-US"/>
@@ -456,7 +487,7 @@
     </w:p>
     <w:p>
       <w:pPr>
-        <w:pStyle w:val="a3"/>
+        <w:pStyle w:val="ListParagraph"/>
         <w:numPr>
           <w:ilvl w:val="0"/>
           <w:numId w:val="1"/>
@@ -500,6 +531,56 @@
     </w:sectPr>
   </w:body>
 </w:document>
+</file>
+
+<file path=word/endnotes.xml><?xml version="1.0" encoding="utf-8"?>
+<w:endnotes xmlns:wpc="http://schemas.microsoft.com/office/word/2010/wordprocessingCanvas" xmlns:cx="http://schemas.microsoft.com/office/drawing/2014/chartex" xmlns:cx1="http://schemas.microsoft.com/office/drawing/2015/9/8/chartex" xmlns:cx2="http://schemas.microsoft.com/office/drawing/2015/10/21/chartex" xmlns:cx3="http://schemas.microsoft.com/office/drawing/2016/5/9/chartex" xmlns:cx4="http://schemas.microsoft.com/office/drawing/2016/5/10/chartex" xmlns:cx5="http://schemas.microsoft.com/office/drawing/2016/5/11/chartex" xmlns:cx6="http://schemas.microsoft.com/office/drawing/2016/5/12/chartex" xmlns:cx7="http://schemas.microsoft.com/office/drawing/2016/5/13/chartex" xmlns:cx8="http://schemas.microsoft.com/office/drawing/2016/5/14/chartex" xmlns:mc="http://schemas.openxmlformats.org/markup-compatibility/2006" xmlns:aink="http://schemas.microsoft.com/office/drawing/2016/ink" xmlns:am3d="http://schemas.microsoft.com/office/drawing/2017/model3d" xmlns:o="urn:schemas-microsoft-com:office:office" xmlns:r="http://schemas.openxmlformats.org/officeDocument/2006/relationships" xmlns:m="http://schemas.openxmlformats.org/officeDocument/2006/math" xmlns:v="urn:schemas-microsoft-com:vml" xmlns:wp14="http://schemas.microsoft.com/office/word/2010/wordprocessingDrawing" xmlns:wp="http://schemas.openxmlformats.org/drawingml/2006/wordprocessingDrawing" xmlns:w10="urn:schemas-microsoft-com:office:word" xmlns:w="http://schemas.openxmlformats.org/wordprocessingml/2006/main" xmlns:w14="http://schemas.microsoft.com/office/word/2010/wordml" xmlns:w15="http://schemas.microsoft.com/office/word/2012/wordml" xmlns:w16cex="http://schemas.microsoft.com/office/word/2018/wordml/cex" xmlns:w16cid="http://schemas.microsoft.com/office/word/2016/wordml/cid" xmlns:w16="http://schemas.microsoft.com/office/word/2018/wordml" xmlns:w16se="http://schemas.microsoft.com/office/word/2015/wordml/symex" xmlns:wpg="http://schemas.microsoft.com/office/word/2010/wordprocessingGroup" xmlns:wpi="http://schemas.microsoft.com/office/word/2010/wordprocessingInk" xmlns:wne="http://schemas.microsoft.com/office/word/2006/wordml" xmlns:wps="http://schemas.microsoft.com/office/word/2010/wordprocessingShape" mc:Ignorable="w14 w15 w16se w16cid w16 w16cex wp14">
+  <w:endnote w:type="separator" w:id="-1">
+    <w:p>
+      <w:pPr>
+        <w:spacing w:after="0" w:line="240" w:lineRule="auto"/>
+      </w:pPr>
+      <w:r>
+        <w:separator/>
+      </w:r>
+    </w:p>
+  </w:endnote>
+  <w:endnote w:type="continuationSeparator" w:id="0">
+    <w:p>
+      <w:pPr>
+        <w:spacing w:after="0" w:line="240" w:lineRule="auto"/>
+      </w:pPr>
+      <w:r>
+        <w:continuationSeparator/>
+      </w:r>
+    </w:p>
+  </w:endnote>
+</w:endnotes>
+</file>
+
+<file path=word/footnotes.xml><?xml version="1.0" encoding="utf-8"?>
+<w:footnotes xmlns:wpc="http://schemas.microsoft.com/office/word/2010/wordprocessingCanvas" xmlns:cx="http://schemas.microsoft.com/office/drawing/2014/chartex" xmlns:cx1="http://schemas.microsoft.com/office/drawing/2015/9/8/chartex" xmlns:cx2="http://schemas.microsoft.com/office/drawing/2015/10/21/chartex" xmlns:cx3="http://schemas.microsoft.com/office/drawing/2016/5/9/chartex" xmlns:cx4="http://schemas.microsoft.com/office/drawing/2016/5/10/chartex" xmlns:cx5="http://schemas.microsoft.com/office/drawing/2016/5/11/chartex" xmlns:cx6="http://schemas.microsoft.com/office/drawing/2016/5/12/chartex" xmlns:cx7="http://schemas.microsoft.com/office/drawing/2016/5/13/chartex" xmlns:cx8="http://schemas.microsoft.com/office/drawing/2016/5/14/chartex" xmlns:mc="http://schemas.openxmlformats.org/markup-compatibility/2006" xmlns:aink="http://schemas.microsoft.com/office/drawing/2016/ink" xmlns:am3d="http://schemas.microsoft.com/office/drawing/2017/model3d" xmlns:o="urn:schemas-microsoft-com:office:office" xmlns:r="http://schemas.openxmlformats.org/officeDocument/2006/relationships" xmlns:m="http://schemas.openxmlformats.org/officeDocument/2006/math" xmlns:v="urn:schemas-microsoft-com:vml" xmlns:wp14="http://schemas.microsoft.com/office/word/2010/wordprocessingDrawing" xmlns:wp="http://schemas.openxmlformats.org/drawingml/2006/wordprocessingDrawing" xmlns:w10="urn:schemas-microsoft-com:office:word" xmlns:w="http://schemas.openxmlformats.org/wordprocessingml/2006/main" xmlns:w14="http://schemas.microsoft.com/office/word/2010/wordml" xmlns:w15="http://schemas.microsoft.com/office/word/2012/wordml" xmlns:w16cex="http://schemas.microsoft.com/office/word/2018/wordml/cex" xmlns:w16cid="http://schemas.microsoft.com/office/word/2016/wordml/cid" xmlns:w16="http://schemas.microsoft.com/office/word/2018/wordml" xmlns:w16se="http://schemas.microsoft.com/office/word/2015/wordml/symex" xmlns:wpg="http://schemas.microsoft.com/office/word/2010/wordprocessingGroup" xmlns:wpi="http://schemas.microsoft.com/office/word/2010/wordprocessingInk" xmlns:wne="http://schemas.microsoft.com/office/word/2006/wordml" xmlns:wps="http://schemas.microsoft.com/office/word/2010/wordprocessingShape" mc:Ignorable="w14 w15 w16se w16cid w16 w16cex wp14">
+  <w:footnote w:type="separator" w:id="-1">
+    <w:p>
+      <w:pPr>
+        <w:spacing w:after="0" w:line="240" w:lineRule="auto"/>
+      </w:pPr>
+      <w:r>
+        <w:separator/>
+      </w:r>
+    </w:p>
+  </w:footnote>
+  <w:footnote w:type="continuationSeparator" w:id="0">
+    <w:p>
+      <w:pPr>
+        <w:spacing w:after="0" w:line="240" w:lineRule="auto"/>
+      </w:pPr>
+      <w:r>
+        <w:continuationSeparator/>
+      </w:r>
+    </w:p>
+  </w:footnote>
+</w:footnotes>
 </file>
 
 <file path=word/numbering.xml><?xml version="1.0" encoding="utf-8"?>
@@ -994,17 +1075,17 @@
     <w:lsdException w:name="Unresolved Mention" w:semiHidden="1" w:unhideWhenUsed="1"/>
     <w:lsdException w:name="Smart Link" w:semiHidden="1" w:unhideWhenUsed="1"/>
   </w:latentStyles>
-  <w:style w:type="paragraph" w:default="1" w:styleId="a">
+  <w:style w:type="paragraph" w:default="1" w:styleId="Normal">
     <w:name w:val="Normal"/>
     <w:qFormat/>
   </w:style>
-  <w:style w:type="character" w:default="1" w:styleId="a0">
+  <w:style w:type="character" w:default="1" w:styleId="DefaultParagraphFont">
     <w:name w:val="Default Paragraph Font"/>
     <w:uiPriority w:val="1"/>
     <w:semiHidden/>
     <w:unhideWhenUsed/>
   </w:style>
-  <w:style w:type="table" w:default="1" w:styleId="a1">
+  <w:style w:type="table" w:default="1" w:styleId="TableNormal">
     <w:name w:val="Normal Table"/>
     <w:uiPriority w:val="99"/>
     <w:semiHidden/>
@@ -1019,15 +1100,15 @@
       </w:tblCellMar>
     </w:tblPr>
   </w:style>
-  <w:style w:type="numbering" w:default="1" w:styleId="a2">
+  <w:style w:type="numbering" w:default="1" w:styleId="NoList">
     <w:name w:val="No List"/>
     <w:uiPriority w:val="99"/>
     <w:semiHidden/>
     <w:unhideWhenUsed/>
   </w:style>
-  <w:style w:type="paragraph" w:styleId="a3">
+  <w:style w:type="paragraph" w:styleId="ListParagraph">
     <w:name w:val="List Paragraph"/>
-    <w:basedOn w:val="a"/>
+    <w:basedOn w:val="Normal"/>
     <w:uiPriority w:val="34"/>
     <w:qFormat/>
     <w:rsid w:val="008031DF"/>

</xml_diff>